<commit_message>
docs: add token category enum
</commit_message>
<xml_diff>
--- a/Especificação dos tokens.docx
+++ b/Especificação dos tokens.docx
@@ -390,7 +390,7 @@
               <w:vertAlign w:val="baseline"/>
               <w:rtl w:val="0"/>
             </w:rPr>
-            <w:t xml:space="preserve">2</w:t>
+            <w:t xml:space="preserve">3</w:t>
           </w:r>
           <w:r>
             <w:fldChar w:fldCharType="end"/>
@@ -478,7 +478,7 @@
               <w:vertAlign w:val="baseline"/>
               <w:rtl w:val="0"/>
             </w:rPr>
-            <w:t xml:space="preserve">2</w:t>
+            <w:t xml:space="preserve">3</w:t>
           </w:r>
           <w:r>
             <w:fldChar w:fldCharType="end"/>
@@ -1046,38 +1046,615 @@
           <w:szCs w:val="24"/>
           <w:rtl w:val="0"/>
         </w:rPr>
-        <w:t xml:space="preserve">tokens = {</w:t>
-      </w:r>
-    </w:p>
-    <w:p>
-      <w:pPr>
-        <w:ind w:firstLine="720"/>
-        <w:rPr>
-          <w:sz w:val="24"/>
-          <w:szCs w:val="24"/>
-        </w:rPr>
-      </w:pPr>
-      <w:r>
-        <w:rPr>
-          <w:rtl w:val="0"/>
-        </w:rPr>
-      </w:r>
-    </w:p>
-    <w:p>
-      <w:pPr>
-        <w:ind w:firstLine="720"/>
-        <w:rPr>
-          <w:sz w:val="24"/>
-          <w:szCs w:val="24"/>
-        </w:rPr>
-      </w:pPr>
-      <w:r>
-        <w:rPr>
-          <w:sz w:val="24"/>
-          <w:szCs w:val="24"/>
-          <w:rtl w:val="0"/>
-        </w:rPr>
-        <w:t xml:space="preserve">}</w:t>
+        <w:t xml:space="preserve">from enum import Enum, auto</w:t>
+      </w:r>
+    </w:p>
+    <w:p>
+      <w:pPr>
+        <w:rPr>
+          <w:sz w:val="24"/>
+          <w:szCs w:val="24"/>
+        </w:rPr>
+      </w:pPr>
+      <w:r>
+        <w:rPr>
+          <w:rtl w:val="0"/>
+        </w:rPr>
+      </w:r>
+    </w:p>
+    <w:p>
+      <w:pPr>
+        <w:ind w:left="1440" w:firstLine="0"/>
+        <w:rPr>
+          <w:sz w:val="24"/>
+          <w:szCs w:val="24"/>
+        </w:rPr>
+      </w:pPr>
+      <w:r>
+        <w:rPr>
+          <w:sz w:val="24"/>
+          <w:szCs w:val="24"/>
+          <w:rtl w:val="0"/>
+        </w:rPr>
+        <w:t xml:space="preserve">class TokenCategory(Enum):</w:t>
+      </w:r>
+    </w:p>
+    <w:p>
+      <w:pPr>
+        <w:ind w:left="2160" w:firstLine="0"/>
+        <w:rPr>
+          <w:sz w:val="24"/>
+          <w:szCs w:val="24"/>
+        </w:rPr>
+      </w:pPr>
+      <w:r>
+        <w:rPr>
+          <w:sz w:val="24"/>
+          <w:szCs w:val="24"/>
+          <w:rtl w:val="0"/>
+        </w:rPr>
+        <w:t xml:space="preserve">  ID = auto()</w:t>
+      </w:r>
+    </w:p>
+    <w:p>
+      <w:pPr>
+        <w:ind w:left="2160" w:firstLine="0"/>
+        <w:rPr>
+          <w:sz w:val="24"/>
+          <w:szCs w:val="24"/>
+        </w:rPr>
+      </w:pPr>
+      <w:r>
+        <w:rPr>
+          <w:sz w:val="24"/>
+          <w:szCs w:val="24"/>
+          <w:rtl w:val="0"/>
+        </w:rPr>
+        <w:t xml:space="preserve">  TYPEBOOL = auto()</w:t>
+      </w:r>
+    </w:p>
+    <w:p>
+      <w:pPr>
+        <w:ind w:left="2160" w:firstLine="0"/>
+        <w:rPr>
+          <w:sz w:val="24"/>
+          <w:szCs w:val="24"/>
+        </w:rPr>
+      </w:pPr>
+      <w:r>
+        <w:rPr>
+          <w:sz w:val="24"/>
+          <w:szCs w:val="24"/>
+          <w:rtl w:val="0"/>
+        </w:rPr>
+        <w:t xml:space="preserve">  TYPECHAR = auto()</w:t>
+      </w:r>
+    </w:p>
+    <w:p>
+      <w:pPr>
+        <w:ind w:left="2160" w:firstLine="0"/>
+        <w:rPr>
+          <w:sz w:val="24"/>
+          <w:szCs w:val="24"/>
+        </w:rPr>
+      </w:pPr>
+      <w:r>
+        <w:rPr>
+          <w:sz w:val="24"/>
+          <w:szCs w:val="24"/>
+          <w:rtl w:val="0"/>
+        </w:rPr>
+        <w:t xml:space="preserve">  TYPESTRING = auto()</w:t>
+      </w:r>
+    </w:p>
+    <w:p>
+      <w:pPr>
+        <w:ind w:left="2160" w:firstLine="0"/>
+        <w:rPr>
+          <w:sz w:val="24"/>
+          <w:szCs w:val="24"/>
+        </w:rPr>
+      </w:pPr>
+      <w:r>
+        <w:rPr>
+          <w:sz w:val="24"/>
+          <w:szCs w:val="24"/>
+          <w:rtl w:val="0"/>
+        </w:rPr>
+        <w:t xml:space="preserve">  TYPEINT = auto()</w:t>
+      </w:r>
+    </w:p>
+    <w:p>
+      <w:pPr>
+        <w:ind w:left="2160" w:firstLine="0"/>
+        <w:rPr>
+          <w:sz w:val="24"/>
+          <w:szCs w:val="24"/>
+        </w:rPr>
+      </w:pPr>
+      <w:r>
+        <w:rPr>
+          <w:sz w:val="24"/>
+          <w:szCs w:val="24"/>
+          <w:rtl w:val="0"/>
+        </w:rPr>
+        <w:t xml:space="preserve">  TYPEFLOAT = auto()</w:t>
+      </w:r>
+    </w:p>
+    <w:p>
+      <w:pPr>
+        <w:ind w:left="2160" w:firstLine="0"/>
+        <w:rPr>
+          <w:sz w:val="24"/>
+          <w:szCs w:val="24"/>
+        </w:rPr>
+      </w:pPr>
+      <w:r>
+        <w:rPr>
+          <w:sz w:val="24"/>
+          <w:szCs w:val="24"/>
+          <w:rtl w:val="0"/>
+        </w:rPr>
+        <w:t xml:space="preserve">  OPASUM = auto()</w:t>
+      </w:r>
+    </w:p>
+    <w:p>
+      <w:pPr>
+        <w:ind w:left="2160" w:firstLine="0"/>
+        <w:rPr>
+          <w:sz w:val="24"/>
+          <w:szCs w:val="24"/>
+        </w:rPr>
+      </w:pPr>
+      <w:r>
+        <w:rPr>
+          <w:sz w:val="24"/>
+          <w:szCs w:val="24"/>
+          <w:rtl w:val="0"/>
+        </w:rPr>
+        <w:t xml:space="preserve">  OPAMINUS = auto()</w:t>
+      </w:r>
+    </w:p>
+    <w:p>
+      <w:pPr>
+        <w:ind w:left="2160" w:firstLine="0"/>
+        <w:rPr>
+          <w:sz w:val="24"/>
+          <w:szCs w:val="24"/>
+        </w:rPr>
+      </w:pPr>
+      <w:r>
+        <w:rPr>
+          <w:sz w:val="24"/>
+          <w:szCs w:val="24"/>
+          <w:rtl w:val="0"/>
+        </w:rPr>
+        <w:t xml:space="preserve">  OPADIV = auto()</w:t>
+      </w:r>
+    </w:p>
+    <w:p>
+      <w:pPr>
+        <w:ind w:left="2160" w:firstLine="0"/>
+        <w:rPr>
+          <w:sz w:val="24"/>
+          <w:szCs w:val="24"/>
+        </w:rPr>
+      </w:pPr>
+      <w:r>
+        <w:rPr>
+          <w:sz w:val="24"/>
+          <w:szCs w:val="24"/>
+          <w:rtl w:val="0"/>
+        </w:rPr>
+        <w:t xml:space="preserve">  OPAMULT = auto()</w:t>
+      </w:r>
+    </w:p>
+    <w:p>
+      <w:pPr>
+        <w:ind w:left="2160" w:firstLine="0"/>
+        <w:rPr>
+          <w:sz w:val="24"/>
+          <w:szCs w:val="24"/>
+        </w:rPr>
+      </w:pPr>
+      <w:r>
+        <w:rPr>
+          <w:sz w:val="24"/>
+          <w:szCs w:val="24"/>
+          <w:rtl w:val="0"/>
+        </w:rPr>
+        <w:t xml:space="preserve">  OPRLESS = auto()</w:t>
+      </w:r>
+    </w:p>
+    <w:p>
+      <w:pPr>
+        <w:ind w:left="2160" w:firstLine="0"/>
+        <w:rPr>
+          <w:sz w:val="24"/>
+          <w:szCs w:val="24"/>
+        </w:rPr>
+      </w:pPr>
+      <w:r>
+        <w:rPr>
+          <w:sz w:val="24"/>
+          <w:szCs w:val="24"/>
+          <w:rtl w:val="0"/>
+        </w:rPr>
+        <w:t xml:space="preserve">  OPRGREAT = auto()</w:t>
+      </w:r>
+    </w:p>
+    <w:p>
+      <w:pPr>
+        <w:ind w:left="2160" w:firstLine="0"/>
+        <w:rPr>
+          <w:sz w:val="24"/>
+          <w:szCs w:val="24"/>
+        </w:rPr>
+      </w:pPr>
+      <w:r>
+        <w:rPr>
+          <w:sz w:val="24"/>
+          <w:szCs w:val="24"/>
+          <w:rtl w:val="0"/>
+        </w:rPr>
+        <w:t xml:space="preserve">  OPREQL = auto()</w:t>
+      </w:r>
+    </w:p>
+    <w:p>
+      <w:pPr>
+        <w:ind w:left="2160" w:firstLine="0"/>
+        <w:rPr>
+          <w:sz w:val="24"/>
+          <w:szCs w:val="24"/>
+        </w:rPr>
+      </w:pPr>
+      <w:r>
+        <w:rPr>
+          <w:sz w:val="24"/>
+          <w:szCs w:val="24"/>
+          <w:rtl w:val="0"/>
+        </w:rPr>
+        <w:t xml:space="preserve">  OPRLESSEQL = auto()</w:t>
+      </w:r>
+    </w:p>
+    <w:p>
+      <w:pPr>
+        <w:ind w:left="2160" w:firstLine="0"/>
+        <w:rPr>
+          <w:sz w:val="24"/>
+          <w:szCs w:val="24"/>
+        </w:rPr>
+      </w:pPr>
+      <w:r>
+        <w:rPr>
+          <w:sz w:val="24"/>
+          <w:szCs w:val="24"/>
+          <w:rtl w:val="0"/>
+        </w:rPr>
+        <w:t xml:space="preserve">  OPRGREATEQL = auto()</w:t>
+      </w:r>
+    </w:p>
+    <w:p>
+      <w:pPr>
+        <w:ind w:left="2160" w:firstLine="0"/>
+        <w:rPr>
+          <w:sz w:val="24"/>
+          <w:szCs w:val="24"/>
+        </w:rPr>
+      </w:pPr>
+      <w:r>
+        <w:rPr>
+          <w:sz w:val="24"/>
+          <w:szCs w:val="24"/>
+          <w:rtl w:val="0"/>
+        </w:rPr>
+        <w:t xml:space="preserve">  OPRNOTEQL = auto()</w:t>
+      </w:r>
+    </w:p>
+    <w:p>
+      <w:pPr>
+        <w:ind w:left="2160" w:firstLine="0"/>
+        <w:rPr>
+          <w:sz w:val="24"/>
+          <w:szCs w:val="24"/>
+        </w:rPr>
+      </w:pPr>
+      <w:r>
+        <w:rPr>
+          <w:sz w:val="24"/>
+          <w:szCs w:val="24"/>
+          <w:rtl w:val="0"/>
+        </w:rPr>
+        <w:t xml:space="preserve">  ARRAYBEGIN = auto()</w:t>
+      </w:r>
+    </w:p>
+    <w:p>
+      <w:pPr>
+        <w:ind w:left="2160" w:firstLine="0"/>
+        <w:rPr>
+          <w:sz w:val="24"/>
+          <w:szCs w:val="24"/>
+        </w:rPr>
+      </w:pPr>
+      <w:r>
+        <w:rPr>
+          <w:sz w:val="24"/>
+          <w:szCs w:val="24"/>
+          <w:rtl w:val="0"/>
+        </w:rPr>
+        <w:t xml:space="preserve">  ARRAYEND = auto()</w:t>
+      </w:r>
+    </w:p>
+    <w:p>
+      <w:pPr>
+        <w:ind w:left="2160" w:firstLine="0"/>
+        <w:rPr>
+          <w:sz w:val="24"/>
+          <w:szCs w:val="24"/>
+        </w:rPr>
+      </w:pPr>
+      <w:r>
+        <w:rPr>
+          <w:sz w:val="24"/>
+          <w:szCs w:val="24"/>
+          <w:rtl w:val="0"/>
+        </w:rPr>
+        <w:t xml:space="preserve">  PARAMSBEGIN = auto()</w:t>
+      </w:r>
+    </w:p>
+    <w:p>
+      <w:pPr>
+        <w:ind w:left="2160" w:firstLine="0"/>
+        <w:rPr>
+          <w:sz w:val="24"/>
+          <w:szCs w:val="24"/>
+        </w:rPr>
+      </w:pPr>
+      <w:r>
+        <w:rPr>
+          <w:sz w:val="24"/>
+          <w:szCs w:val="24"/>
+          <w:rtl w:val="0"/>
+        </w:rPr>
+        <w:t xml:space="preserve">  PARAMSEND = auto()</w:t>
+      </w:r>
+    </w:p>
+    <w:p>
+      <w:pPr>
+        <w:ind w:left="2160" w:firstLine="0"/>
+        <w:rPr>
+          <w:sz w:val="24"/>
+          <w:szCs w:val="24"/>
+        </w:rPr>
+      </w:pPr>
+      <w:r>
+        <w:rPr>
+          <w:sz w:val="24"/>
+          <w:szCs w:val="24"/>
+          <w:rtl w:val="0"/>
+        </w:rPr>
+        <w:t xml:space="preserve">  FCBEGIN = auto()</w:t>
+      </w:r>
+    </w:p>
+    <w:p>
+      <w:pPr>
+        <w:ind w:left="2160" w:firstLine="0"/>
+        <w:rPr>
+          <w:sz w:val="24"/>
+          <w:szCs w:val="24"/>
+        </w:rPr>
+      </w:pPr>
+      <w:r>
+        <w:rPr>
+          <w:sz w:val="24"/>
+          <w:szCs w:val="24"/>
+          <w:rtl w:val="0"/>
+        </w:rPr>
+        <w:t xml:space="preserve">  FCEND = auto()</w:t>
+      </w:r>
+    </w:p>
+    <w:p>
+      <w:pPr>
+        <w:ind w:left="2160" w:firstLine="0"/>
+        <w:rPr>
+          <w:sz w:val="24"/>
+          <w:szCs w:val="24"/>
+        </w:rPr>
+      </w:pPr>
+      <w:r>
+        <w:rPr>
+          <w:sz w:val="24"/>
+          <w:szCs w:val="24"/>
+          <w:rtl w:val="0"/>
+        </w:rPr>
+        <w:t xml:space="preserve">  FCDEF = auto()</w:t>
+      </w:r>
+    </w:p>
+    <w:p>
+      <w:pPr>
+        <w:ind w:left="2160" w:firstLine="0"/>
+        <w:rPr>
+          <w:sz w:val="24"/>
+          <w:szCs w:val="24"/>
+        </w:rPr>
+      </w:pPr>
+      <w:r>
+        <w:rPr>
+          <w:sz w:val="24"/>
+          <w:szCs w:val="24"/>
+          <w:rtl w:val="0"/>
+        </w:rPr>
+        <w:t xml:space="preserve">  FCRETURN = auto()</w:t>
+      </w:r>
+    </w:p>
+    <w:p>
+      <w:pPr>
+        <w:ind w:left="2160" w:firstLine="0"/>
+        <w:rPr>
+          <w:sz w:val="24"/>
+          <w:szCs w:val="24"/>
+        </w:rPr>
+      </w:pPr>
+      <w:r>
+        <w:rPr>
+          <w:sz w:val="24"/>
+          <w:szCs w:val="24"/>
+          <w:rtl w:val="0"/>
+        </w:rPr>
+        <w:t xml:space="preserve">  LINEEND = auto()</w:t>
+      </w:r>
+    </w:p>
+    <w:p>
+      <w:pPr>
+        <w:ind w:left="2160" w:firstLine="0"/>
+        <w:rPr>
+          <w:sz w:val="24"/>
+          <w:szCs w:val="24"/>
+        </w:rPr>
+      </w:pPr>
+      <w:r>
+        <w:rPr>
+          <w:sz w:val="24"/>
+          <w:szCs w:val="24"/>
+          <w:rtl w:val="0"/>
+        </w:rPr>
+        <w:t xml:space="preserve">  SEPARATOR = auto()</w:t>
+      </w:r>
+    </w:p>
+    <w:p>
+      <w:pPr>
+        <w:ind w:left="2160" w:firstLine="0"/>
+        <w:rPr>
+          <w:sz w:val="24"/>
+          <w:szCs w:val="24"/>
+        </w:rPr>
+      </w:pPr>
+      <w:r>
+        <w:rPr>
+          <w:sz w:val="24"/>
+          <w:szCs w:val="24"/>
+          <w:rtl w:val="0"/>
+        </w:rPr>
+        <w:t xml:space="preserve">  ASSIGN = auto()</w:t>
+      </w:r>
+    </w:p>
+    <w:p>
+      <w:pPr>
+        <w:ind w:left="2160" w:firstLine="0"/>
+        <w:rPr>
+          <w:sz w:val="24"/>
+          <w:szCs w:val="24"/>
+        </w:rPr>
+      </w:pPr>
+      <w:r>
+        <w:rPr>
+          <w:sz w:val="24"/>
+          <w:szCs w:val="24"/>
+          <w:rtl w:val="0"/>
+        </w:rPr>
+        <w:t xml:space="preserve">  TYPEASSIGN = auto()</w:t>
+      </w:r>
+    </w:p>
+    <w:p>
+      <w:pPr>
+        <w:ind w:left="2160" w:firstLine="0"/>
+        <w:rPr>
+          <w:sz w:val="24"/>
+          <w:szCs w:val="24"/>
+        </w:rPr>
+      </w:pPr>
+      <w:r>
+        <w:rPr>
+          <w:sz w:val="24"/>
+          <w:szCs w:val="24"/>
+          <w:rtl w:val="0"/>
+        </w:rPr>
+        <w:t xml:space="preserve">  FCTYPEVOID = auto()</w:t>
+      </w:r>
+    </w:p>
+    <w:p>
+      <w:pPr>
+        <w:ind w:left="2160" w:firstLine="0"/>
+        <w:rPr>
+          <w:sz w:val="24"/>
+          <w:szCs w:val="24"/>
+        </w:rPr>
+      </w:pPr>
+      <w:r>
+        <w:rPr>
+          <w:sz w:val="24"/>
+          <w:szCs w:val="24"/>
+          <w:rtl w:val="0"/>
+        </w:rPr>
+        <w:t xml:space="preserve">  CONSTLINT = auto()</w:t>
+      </w:r>
+    </w:p>
+    <w:p>
+      <w:pPr>
+        <w:ind w:left="2160" w:firstLine="0"/>
+        <w:rPr>
+          <w:sz w:val="24"/>
+          <w:szCs w:val="24"/>
+        </w:rPr>
+      </w:pPr>
+      <w:r>
+        <w:rPr>
+          <w:sz w:val="24"/>
+          <w:szCs w:val="24"/>
+          <w:rtl w:val="0"/>
+        </w:rPr>
+        <w:t xml:space="preserve">  CONSTLSTRING = auto()</w:t>
+      </w:r>
+    </w:p>
+    <w:p>
+      <w:pPr>
+        <w:ind w:left="2160" w:firstLine="0"/>
+        <w:rPr>
+          <w:sz w:val="24"/>
+          <w:szCs w:val="24"/>
+        </w:rPr>
+      </w:pPr>
+      <w:r>
+        <w:rPr>
+          <w:sz w:val="24"/>
+          <w:szCs w:val="24"/>
+          <w:rtl w:val="0"/>
+        </w:rPr>
+        <w:t xml:space="preserve">  CONSTLBOOL = auto()</w:t>
+      </w:r>
+    </w:p>
+    <w:p>
+      <w:pPr>
+        <w:ind w:left="2160" w:firstLine="0"/>
+        <w:rPr>
+          <w:sz w:val="24"/>
+          <w:szCs w:val="24"/>
+        </w:rPr>
+      </w:pPr>
+      <w:r>
+        <w:rPr>
+          <w:sz w:val="24"/>
+          <w:szCs w:val="24"/>
+          <w:rtl w:val="0"/>
+        </w:rPr>
+        <w:t xml:space="preserve">  CONSTLFLOAT = auto()</w:t>
+      </w:r>
+    </w:p>
+    <w:p>
+      <w:pPr>
+        <w:ind w:left="2160" w:firstLine="0"/>
+        <w:rPr>
+          <w:sz w:val="24"/>
+          <w:szCs w:val="24"/>
+        </w:rPr>
+      </w:pPr>
+      <w:r>
+        <w:rPr>
+          <w:sz w:val="24"/>
+          <w:szCs w:val="24"/>
+          <w:rtl w:val="0"/>
+        </w:rPr>
+        <w:t xml:space="preserve">  CONSTLCHAR = auto()</w:t>
       </w:r>
     </w:p>
     <w:p>

</xml_diff>